<commit_message>
Added assumptions to the doc
</commit_message>
<xml_diff>
--- a/Duplicate Files.docx
+++ b/Duplicate Files.docx
@@ -489,8 +489,20 @@
           <w:szCs w:val="20"/>
           <w:lang w:eastAsia="en-ZA"/>
         </w:rPr>
-        <w:t>();</w:t>
-      </w:r>
+        <w:t>(</w:t>
+      </w:r>
+      <w:proofErr w:type="gramStart"/>
+      <w:r>
+        <w:rPr>
+          <w:rFonts w:ascii="Courier New" w:eastAsia="Times New Roman" w:hAnsi="Courier New" w:cs="Courier New"/>
+          <w:color w:val="080808"/>
+          <w:sz w:val="20"/>
+          <w:szCs w:val="20"/>
+          <w:lang w:eastAsia="en-ZA"/>
+        </w:rPr>
+        <w:t>);</w:t>
+      </w:r>
+      <w:proofErr w:type="gramEnd"/>
     </w:p>
     <w:p>
       <w:pPr>
@@ -1670,11 +1682,16 @@
           <w:szCs w:val="28"/>
           <w:lang w:eastAsia="en-ZA"/>
         </w:rPr>
-        <w:t>Solution Implementation</w:t>
-      </w:r>
-    </w:p>
-    <w:p>
-      <w:pPr>
+        <w:t>Assumptions</w:t>
+      </w:r>
+    </w:p>
+    <w:p>
+      <w:pPr>
+        <w:pStyle w:val="ListParagraph"/>
+        <w:numPr>
+          <w:ilvl w:val="0"/>
+          <w:numId w:val="4"/>
+        </w:numPr>
         <w:shd w:val="clear" w:color="auto" w:fill="FFFFFF"/>
         <w:tabs>
           <w:tab w:val="left" w:pos="916"/>
@@ -1703,6 +1720,16 @@
           <w:lang w:eastAsia="en-ZA"/>
         </w:rPr>
       </w:pPr>
+      <w:r>
+        <w:rPr>
+          <w:rFonts w:ascii="Courier New" w:eastAsia="Times New Roman" w:hAnsi="Courier New" w:cs="Courier New"/>
+          <w:color w:val="080808"/>
+          <w:sz w:val="20"/>
+          <w:szCs w:val="20"/>
+          <w:lang w:eastAsia="en-ZA"/>
+        </w:rPr>
+        <w:t>Zero length files can be ignored</w:t>
+      </w:r>
     </w:p>
     <w:p>
       <w:pPr>
@@ -1734,83 +1761,82 @@
           <w:lang w:eastAsia="en-ZA"/>
         </w:rPr>
       </w:pPr>
-      <w:r>
-        <w:rPr>
-          <w:rFonts w:ascii="Courier New" w:eastAsia="Times New Roman" w:hAnsi="Courier New" w:cs="Courier New"/>
-          <w:color w:val="080808"/>
-          <w:sz w:val="20"/>
-          <w:szCs w:val="20"/>
-          <w:lang w:eastAsia="en-ZA"/>
-        </w:rPr>
-        <w:t xml:space="preserve">The solution is composed of 4 main classes that implement the requirements. </w:t>
-      </w:r>
-      <w:r>
-        <w:rPr>
-          <w:rFonts w:ascii="Courier New" w:eastAsia="Times New Roman" w:hAnsi="Courier New" w:cs="Courier New"/>
-          <w:color w:val="080808"/>
-          <w:sz w:val="20"/>
-          <w:szCs w:val="20"/>
-          <w:lang w:eastAsia="en-ZA"/>
-        </w:rPr>
-        <w:t xml:space="preserve">2 classes are used for traversing the file system, </w:t>
-      </w:r>
-      <w:r>
-        <w:rPr>
-          <w:rFonts w:ascii="Courier New" w:eastAsia="Times New Roman" w:hAnsi="Courier New" w:cs="Courier New"/>
-          <w:color w:val="080808"/>
-          <w:sz w:val="20"/>
-          <w:szCs w:val="20"/>
-          <w:lang w:eastAsia="en-ZA"/>
-        </w:rPr>
-        <w:t>one using a single thread (</w:t>
-      </w:r>
-      <w:proofErr w:type="spellStart"/>
-      <w:r>
+    </w:p>
+    <w:p>
+      <w:pPr>
+        <w:pStyle w:val="ListParagraph"/>
+        <w:shd w:val="clear" w:color="auto" w:fill="FFFFFF"/>
+        <w:tabs>
+          <w:tab w:val="left" w:pos="916"/>
+          <w:tab w:val="left" w:pos="1832"/>
+          <w:tab w:val="left" w:pos="2748"/>
+          <w:tab w:val="left" w:pos="3664"/>
+          <w:tab w:val="left" w:pos="4580"/>
+          <w:tab w:val="left" w:pos="5496"/>
+          <w:tab w:val="left" w:pos="6412"/>
+          <w:tab w:val="left" w:pos="7328"/>
+          <w:tab w:val="left" w:pos="8244"/>
+          <w:tab w:val="left" w:pos="9160"/>
+          <w:tab w:val="left" w:pos="10076"/>
+          <w:tab w:val="left" w:pos="10992"/>
+          <w:tab w:val="left" w:pos="11908"/>
+          <w:tab w:val="left" w:pos="12824"/>
+          <w:tab w:val="left" w:pos="13740"/>
+          <w:tab w:val="left" w:pos="14656"/>
+        </w:tabs>
+        <w:spacing w:after="0" w:line="360" w:lineRule="auto"/>
+        <w:rPr>
+          <w:rFonts w:ascii="Courier New" w:eastAsia="Times New Roman" w:hAnsi="Courier New" w:cs="Courier New"/>
+          <w:color w:val="080808"/>
+          <w:sz w:val="20"/>
+          <w:szCs w:val="20"/>
+          <w:lang w:eastAsia="en-ZA"/>
+        </w:rPr>
+      </w:pPr>
+    </w:p>
+    <w:p>
+      <w:pPr>
+        <w:shd w:val="clear" w:color="auto" w:fill="FFFFFF"/>
+        <w:tabs>
+          <w:tab w:val="left" w:pos="916"/>
+          <w:tab w:val="left" w:pos="1832"/>
+          <w:tab w:val="left" w:pos="2748"/>
+          <w:tab w:val="left" w:pos="3664"/>
+          <w:tab w:val="left" w:pos="4580"/>
+          <w:tab w:val="left" w:pos="5496"/>
+          <w:tab w:val="left" w:pos="6412"/>
+          <w:tab w:val="left" w:pos="7328"/>
+          <w:tab w:val="left" w:pos="8244"/>
+          <w:tab w:val="left" w:pos="9160"/>
+          <w:tab w:val="left" w:pos="10076"/>
+          <w:tab w:val="left" w:pos="10992"/>
+          <w:tab w:val="left" w:pos="11908"/>
+          <w:tab w:val="left" w:pos="12824"/>
+          <w:tab w:val="left" w:pos="13740"/>
+          <w:tab w:val="left" w:pos="14656"/>
+        </w:tabs>
+        <w:spacing w:after="0" w:line="360" w:lineRule="auto"/>
         <w:rPr>
           <w:rFonts w:ascii="Courier New" w:eastAsia="Times New Roman" w:hAnsi="Courier New" w:cs="Courier New"/>
           <w:b/>
           <w:bCs/>
           <w:color w:val="080808"/>
-          <w:sz w:val="20"/>
-          <w:szCs w:val="20"/>
-          <w:lang w:eastAsia="en-ZA"/>
-        </w:rPr>
-        <w:t>dedup.FileLister</w:t>
-      </w:r>
-      <w:proofErr w:type="spellEnd"/>
-      <w:r>
-        <w:rPr>
-          <w:rFonts w:ascii="Courier New" w:eastAsia="Times New Roman" w:hAnsi="Courier New" w:cs="Courier New"/>
-          <w:color w:val="080808"/>
-          <w:sz w:val="20"/>
-          <w:szCs w:val="20"/>
-          <w:lang w:eastAsia="en-ZA"/>
-        </w:rPr>
-        <w:t>) and another (</w:t>
-      </w:r>
-      <w:proofErr w:type="spellStart"/>
+          <w:sz w:val="28"/>
+          <w:szCs w:val="28"/>
+          <w:lang w:eastAsia="en-ZA"/>
+        </w:rPr>
+      </w:pPr>
       <w:r>
         <w:rPr>
           <w:rFonts w:ascii="Courier New" w:eastAsia="Times New Roman" w:hAnsi="Courier New" w:cs="Courier New"/>
           <w:b/>
           <w:bCs/>
           <w:color w:val="080808"/>
-          <w:sz w:val="20"/>
-          <w:szCs w:val="20"/>
-          <w:lang w:eastAsia="en-ZA"/>
-        </w:rPr>
-        <w:t>dedup.FileListerThreaded</w:t>
-      </w:r>
-      <w:proofErr w:type="spellEnd"/>
-      <w:r>
-        <w:rPr>
-          <w:rFonts w:ascii="Courier New" w:eastAsia="Times New Roman" w:hAnsi="Courier New" w:cs="Courier New"/>
-          <w:color w:val="080808"/>
-          <w:sz w:val="20"/>
-          <w:szCs w:val="20"/>
-          <w:lang w:eastAsia="en-ZA"/>
-        </w:rPr>
-        <w:t>) using multiple threads.</w:t>
+          <w:sz w:val="28"/>
+          <w:szCs w:val="28"/>
+          <w:lang w:eastAsia="en-ZA"/>
+        </w:rPr>
+        <w:t>Solution Implementation</w:t>
       </w:r>
     </w:p>
     <w:p>
@@ -1882,17 +1908,47 @@
           <w:szCs w:val="20"/>
           <w:lang w:eastAsia="en-ZA"/>
         </w:rPr>
-        <w:t>The other class</w:t>
-      </w:r>
-      <w:r>
-        <w:rPr>
-          <w:rFonts w:ascii="Courier New" w:eastAsia="Times New Roman" w:hAnsi="Courier New" w:cs="Courier New"/>
-          <w:color w:val="080808"/>
-          <w:sz w:val="20"/>
-          <w:szCs w:val="20"/>
-          <w:lang w:eastAsia="en-ZA"/>
-        </w:rPr>
-        <w:t xml:space="preserve">, </w:t>
+        <w:t>The solution</w:t>
+      </w:r>
+      <w:r>
+        <w:rPr>
+          <w:rFonts w:ascii="Courier New" w:eastAsia="Times New Roman" w:hAnsi="Courier New" w:cs="Courier New"/>
+          <w:color w:val="080808"/>
+          <w:sz w:val="20"/>
+          <w:szCs w:val="20"/>
+          <w:lang w:eastAsia="en-ZA"/>
+        </w:rPr>
+        <w:t xml:space="preserve"> is implemented using Java 17 and</w:t>
+      </w:r>
+      <w:r>
+        <w:rPr>
+          <w:rFonts w:ascii="Courier New" w:eastAsia="Times New Roman" w:hAnsi="Courier New" w:cs="Courier New"/>
+          <w:color w:val="080808"/>
+          <w:sz w:val="20"/>
+          <w:szCs w:val="20"/>
+          <w:lang w:eastAsia="en-ZA"/>
+        </w:rPr>
+        <w:t xml:space="preserve"> is composed of 4 main classes that implement the requirements. </w:t>
+      </w:r>
+      <w:r>
+        <w:rPr>
+          <w:rFonts w:ascii="Courier New" w:eastAsia="Times New Roman" w:hAnsi="Courier New" w:cs="Courier New"/>
+          <w:color w:val="080808"/>
+          <w:sz w:val="20"/>
+          <w:szCs w:val="20"/>
+          <w:lang w:eastAsia="en-ZA"/>
+        </w:rPr>
+        <w:t xml:space="preserve">2 classes are used for traversing the file system, </w:t>
+      </w:r>
+      <w:r>
+        <w:rPr>
+          <w:rFonts w:ascii="Courier New" w:eastAsia="Times New Roman" w:hAnsi="Courier New" w:cs="Courier New"/>
+          <w:color w:val="080808"/>
+          <w:sz w:val="20"/>
+          <w:szCs w:val="20"/>
+          <w:lang w:eastAsia="en-ZA"/>
+        </w:rPr>
+        <w:t>one using a single thread (</w:t>
       </w:r>
       <w:proofErr w:type="spellStart"/>
       <w:r>
@@ -1905,7 +1961,7 @@
           <w:szCs w:val="20"/>
           <w:lang w:eastAsia="en-ZA"/>
         </w:rPr>
-        <w:t>dedup.FileChecksum</w:t>
+        <w:t>dedup.FileLister</w:t>
       </w:r>
       <w:proofErr w:type="spellEnd"/>
       <w:r>
@@ -1916,89 +1972,7 @@
           <w:szCs w:val="20"/>
           <w:lang w:eastAsia="en-ZA"/>
         </w:rPr>
-        <w:t xml:space="preserve"> implements the checksum </w:t>
-      </w:r>
-      <w:r>
-        <w:rPr>
-          <w:rFonts w:ascii="Courier New" w:eastAsia="Times New Roman" w:hAnsi="Courier New" w:cs="Courier New"/>
-          <w:color w:val="080808"/>
-          <w:sz w:val="20"/>
-          <w:szCs w:val="20"/>
-          <w:lang w:eastAsia="en-ZA"/>
-        </w:rPr>
-        <w:t>calculation logic. The same class can also be used to compare if 2 files are the same, content wise.</w:t>
-      </w:r>
-    </w:p>
-    <w:p>
-      <w:pPr>
-        <w:shd w:val="clear" w:color="auto" w:fill="FFFFFF"/>
-        <w:tabs>
-          <w:tab w:val="left" w:pos="916"/>
-          <w:tab w:val="left" w:pos="1832"/>
-          <w:tab w:val="left" w:pos="2748"/>
-          <w:tab w:val="left" w:pos="3664"/>
-          <w:tab w:val="left" w:pos="4580"/>
-          <w:tab w:val="left" w:pos="5496"/>
-          <w:tab w:val="left" w:pos="6412"/>
-          <w:tab w:val="left" w:pos="7328"/>
-          <w:tab w:val="left" w:pos="8244"/>
-          <w:tab w:val="left" w:pos="9160"/>
-          <w:tab w:val="left" w:pos="10076"/>
-          <w:tab w:val="left" w:pos="10992"/>
-          <w:tab w:val="left" w:pos="11908"/>
-          <w:tab w:val="left" w:pos="12824"/>
-          <w:tab w:val="left" w:pos="13740"/>
-          <w:tab w:val="left" w:pos="14656"/>
-        </w:tabs>
-        <w:spacing w:after="0" w:line="360" w:lineRule="auto"/>
-        <w:rPr>
-          <w:rFonts w:ascii="Courier New" w:eastAsia="Times New Roman" w:hAnsi="Courier New" w:cs="Courier New"/>
-          <w:color w:val="080808"/>
-          <w:sz w:val="20"/>
-          <w:szCs w:val="20"/>
-          <w:lang w:eastAsia="en-ZA"/>
-        </w:rPr>
-      </w:pPr>
-    </w:p>
-    <w:p>
-      <w:pPr>
-        <w:shd w:val="clear" w:color="auto" w:fill="FFFFFF"/>
-        <w:tabs>
-          <w:tab w:val="left" w:pos="916"/>
-          <w:tab w:val="left" w:pos="1832"/>
-          <w:tab w:val="left" w:pos="2748"/>
-          <w:tab w:val="left" w:pos="3664"/>
-          <w:tab w:val="left" w:pos="4580"/>
-          <w:tab w:val="left" w:pos="5496"/>
-          <w:tab w:val="left" w:pos="6412"/>
-          <w:tab w:val="left" w:pos="7328"/>
-          <w:tab w:val="left" w:pos="8244"/>
-          <w:tab w:val="left" w:pos="9160"/>
-          <w:tab w:val="left" w:pos="10076"/>
-          <w:tab w:val="left" w:pos="10992"/>
-          <w:tab w:val="left" w:pos="11908"/>
-          <w:tab w:val="left" w:pos="12824"/>
-          <w:tab w:val="left" w:pos="13740"/>
-          <w:tab w:val="left" w:pos="14656"/>
-        </w:tabs>
-        <w:spacing w:after="0" w:line="360" w:lineRule="auto"/>
-        <w:rPr>
-          <w:rFonts w:ascii="Courier New" w:eastAsia="Times New Roman" w:hAnsi="Courier New" w:cs="Courier New"/>
-          <w:color w:val="080808"/>
-          <w:sz w:val="20"/>
-          <w:szCs w:val="20"/>
-          <w:lang w:eastAsia="en-ZA"/>
-        </w:rPr>
-      </w:pPr>
-      <w:r>
-        <w:rPr>
-          <w:rFonts w:ascii="Courier New" w:eastAsia="Times New Roman" w:hAnsi="Courier New" w:cs="Courier New"/>
-          <w:color w:val="080808"/>
-          <w:sz w:val="20"/>
-          <w:szCs w:val="20"/>
-          <w:lang w:eastAsia="en-ZA"/>
-        </w:rPr>
-        <w:t xml:space="preserve">The other class, </w:t>
+        <w:t>) and another (</w:t>
       </w:r>
       <w:proofErr w:type="spellStart"/>
       <w:r>
@@ -2011,7 +1985,7 @@
           <w:szCs w:val="20"/>
           <w:lang w:eastAsia="en-ZA"/>
         </w:rPr>
-        <w:t>dedup.DuplicateFinder</w:t>
+        <w:t>dedup.FileListerThreaded</w:t>
       </w:r>
       <w:proofErr w:type="spellEnd"/>
       <w:r>
@@ -2022,7 +1996,7 @@
           <w:szCs w:val="20"/>
           <w:lang w:eastAsia="en-ZA"/>
         </w:rPr>
-        <w:t xml:space="preserve"> is the driver, it utilizes the functionalities provided by the other classes.</w:t>
+        <w:t>) using multiple threads.</w:t>
       </w:r>
     </w:p>
     <w:p>
@@ -2086,34 +2060,246 @@
           <w:lang w:eastAsia="en-ZA"/>
         </w:rPr>
       </w:pPr>
-    </w:p>
-    <w:p>
-      <w:pPr>
-        <w:shd w:val="clear" w:color="auto" w:fill="FFFFFF"/>
-        <w:tabs>
-          <w:tab w:val="left" w:pos="916"/>
-          <w:tab w:val="left" w:pos="1832"/>
-          <w:tab w:val="left" w:pos="2748"/>
-          <w:tab w:val="left" w:pos="3664"/>
-          <w:tab w:val="left" w:pos="4580"/>
-          <w:tab w:val="left" w:pos="5496"/>
-          <w:tab w:val="left" w:pos="6412"/>
-          <w:tab w:val="left" w:pos="7328"/>
-          <w:tab w:val="left" w:pos="8244"/>
-          <w:tab w:val="left" w:pos="9160"/>
-          <w:tab w:val="left" w:pos="10076"/>
-          <w:tab w:val="left" w:pos="10992"/>
-          <w:tab w:val="left" w:pos="11908"/>
-          <w:tab w:val="left" w:pos="12824"/>
-          <w:tab w:val="left" w:pos="13740"/>
-          <w:tab w:val="left" w:pos="14656"/>
-        </w:tabs>
-        <w:spacing w:after="0" w:line="360" w:lineRule="auto"/>
+      <w:r>
+        <w:rPr>
+          <w:rFonts w:ascii="Courier New" w:eastAsia="Times New Roman" w:hAnsi="Courier New" w:cs="Courier New"/>
+          <w:color w:val="080808"/>
+          <w:sz w:val="20"/>
+          <w:szCs w:val="20"/>
+          <w:lang w:eastAsia="en-ZA"/>
+        </w:rPr>
+        <w:t>The other class</w:t>
+      </w:r>
+      <w:r>
+        <w:rPr>
+          <w:rFonts w:ascii="Courier New" w:eastAsia="Times New Roman" w:hAnsi="Courier New" w:cs="Courier New"/>
+          <w:color w:val="080808"/>
+          <w:sz w:val="20"/>
+          <w:szCs w:val="20"/>
+          <w:lang w:eastAsia="en-ZA"/>
+        </w:rPr>
+        <w:t xml:space="preserve">, </w:t>
+      </w:r>
+      <w:proofErr w:type="spellStart"/>
+      <w:r>
         <w:rPr>
           <w:rFonts w:ascii="Courier New" w:eastAsia="Times New Roman" w:hAnsi="Courier New" w:cs="Courier New"/>
           <w:b/>
           <w:bCs/>
           <w:color w:val="080808"/>
+          <w:sz w:val="20"/>
+          <w:szCs w:val="20"/>
+          <w:lang w:eastAsia="en-ZA"/>
+        </w:rPr>
+        <w:t>dedup.FileChecksum</w:t>
+      </w:r>
+      <w:proofErr w:type="spellEnd"/>
+      <w:r>
+        <w:rPr>
+          <w:rFonts w:ascii="Courier New" w:eastAsia="Times New Roman" w:hAnsi="Courier New" w:cs="Courier New"/>
+          <w:color w:val="080808"/>
+          <w:sz w:val="20"/>
+          <w:szCs w:val="20"/>
+          <w:lang w:eastAsia="en-ZA"/>
+        </w:rPr>
+        <w:t xml:space="preserve"> implements the checksum </w:t>
+      </w:r>
+      <w:r>
+        <w:rPr>
+          <w:rFonts w:ascii="Courier New" w:eastAsia="Times New Roman" w:hAnsi="Courier New" w:cs="Courier New"/>
+          <w:color w:val="080808"/>
+          <w:sz w:val="20"/>
+          <w:szCs w:val="20"/>
+          <w:lang w:eastAsia="en-ZA"/>
+        </w:rPr>
+        <w:t>calculation logic. The same class can also be used to compare if 2 files are the same, content wise.</w:t>
+      </w:r>
+    </w:p>
+    <w:p>
+      <w:pPr>
+        <w:shd w:val="clear" w:color="auto" w:fill="FFFFFF"/>
+        <w:tabs>
+          <w:tab w:val="left" w:pos="916"/>
+          <w:tab w:val="left" w:pos="1832"/>
+          <w:tab w:val="left" w:pos="2748"/>
+          <w:tab w:val="left" w:pos="3664"/>
+          <w:tab w:val="left" w:pos="4580"/>
+          <w:tab w:val="left" w:pos="5496"/>
+          <w:tab w:val="left" w:pos="6412"/>
+          <w:tab w:val="left" w:pos="7328"/>
+          <w:tab w:val="left" w:pos="8244"/>
+          <w:tab w:val="left" w:pos="9160"/>
+          <w:tab w:val="left" w:pos="10076"/>
+          <w:tab w:val="left" w:pos="10992"/>
+          <w:tab w:val="left" w:pos="11908"/>
+          <w:tab w:val="left" w:pos="12824"/>
+          <w:tab w:val="left" w:pos="13740"/>
+          <w:tab w:val="left" w:pos="14656"/>
+        </w:tabs>
+        <w:spacing w:after="0" w:line="360" w:lineRule="auto"/>
+        <w:rPr>
+          <w:rFonts w:ascii="Courier New" w:eastAsia="Times New Roman" w:hAnsi="Courier New" w:cs="Courier New"/>
+          <w:color w:val="080808"/>
+          <w:sz w:val="20"/>
+          <w:szCs w:val="20"/>
+          <w:lang w:eastAsia="en-ZA"/>
+        </w:rPr>
+      </w:pPr>
+    </w:p>
+    <w:p>
+      <w:pPr>
+        <w:shd w:val="clear" w:color="auto" w:fill="FFFFFF"/>
+        <w:tabs>
+          <w:tab w:val="left" w:pos="916"/>
+          <w:tab w:val="left" w:pos="1832"/>
+          <w:tab w:val="left" w:pos="2748"/>
+          <w:tab w:val="left" w:pos="3664"/>
+          <w:tab w:val="left" w:pos="4580"/>
+          <w:tab w:val="left" w:pos="5496"/>
+          <w:tab w:val="left" w:pos="6412"/>
+          <w:tab w:val="left" w:pos="7328"/>
+          <w:tab w:val="left" w:pos="8244"/>
+          <w:tab w:val="left" w:pos="9160"/>
+          <w:tab w:val="left" w:pos="10076"/>
+          <w:tab w:val="left" w:pos="10992"/>
+          <w:tab w:val="left" w:pos="11908"/>
+          <w:tab w:val="left" w:pos="12824"/>
+          <w:tab w:val="left" w:pos="13740"/>
+          <w:tab w:val="left" w:pos="14656"/>
+        </w:tabs>
+        <w:spacing w:after="0" w:line="360" w:lineRule="auto"/>
+        <w:rPr>
+          <w:rFonts w:ascii="Courier New" w:eastAsia="Times New Roman" w:hAnsi="Courier New" w:cs="Courier New"/>
+          <w:color w:val="080808"/>
+          <w:sz w:val="20"/>
+          <w:szCs w:val="20"/>
+          <w:lang w:eastAsia="en-ZA"/>
+        </w:rPr>
+      </w:pPr>
+      <w:r>
+        <w:rPr>
+          <w:rFonts w:ascii="Courier New" w:eastAsia="Times New Roman" w:hAnsi="Courier New" w:cs="Courier New"/>
+          <w:color w:val="080808"/>
+          <w:sz w:val="20"/>
+          <w:szCs w:val="20"/>
+          <w:lang w:eastAsia="en-ZA"/>
+        </w:rPr>
+        <w:t xml:space="preserve">The other class, </w:t>
+      </w:r>
+      <w:proofErr w:type="spellStart"/>
+      <w:r>
+        <w:rPr>
+          <w:rFonts w:ascii="Courier New" w:eastAsia="Times New Roman" w:hAnsi="Courier New" w:cs="Courier New"/>
+          <w:b/>
+          <w:bCs/>
+          <w:color w:val="080808"/>
+          <w:sz w:val="20"/>
+          <w:szCs w:val="20"/>
+          <w:lang w:eastAsia="en-ZA"/>
+        </w:rPr>
+        <w:t>dedup.DuplicateFinder</w:t>
+      </w:r>
+      <w:proofErr w:type="spellEnd"/>
+      <w:r>
+        <w:rPr>
+          <w:rFonts w:ascii="Courier New" w:eastAsia="Times New Roman" w:hAnsi="Courier New" w:cs="Courier New"/>
+          <w:color w:val="080808"/>
+          <w:sz w:val="20"/>
+          <w:szCs w:val="20"/>
+          <w:lang w:eastAsia="en-ZA"/>
+        </w:rPr>
+        <w:t xml:space="preserve"> is the driver, it utilizes the functionalities provided by the other classes.</w:t>
+      </w:r>
+    </w:p>
+    <w:p>
+      <w:pPr>
+        <w:shd w:val="clear" w:color="auto" w:fill="FFFFFF"/>
+        <w:tabs>
+          <w:tab w:val="left" w:pos="916"/>
+          <w:tab w:val="left" w:pos="1832"/>
+          <w:tab w:val="left" w:pos="2748"/>
+          <w:tab w:val="left" w:pos="3664"/>
+          <w:tab w:val="left" w:pos="4580"/>
+          <w:tab w:val="left" w:pos="5496"/>
+          <w:tab w:val="left" w:pos="6412"/>
+          <w:tab w:val="left" w:pos="7328"/>
+          <w:tab w:val="left" w:pos="8244"/>
+          <w:tab w:val="left" w:pos="9160"/>
+          <w:tab w:val="left" w:pos="10076"/>
+          <w:tab w:val="left" w:pos="10992"/>
+          <w:tab w:val="left" w:pos="11908"/>
+          <w:tab w:val="left" w:pos="12824"/>
+          <w:tab w:val="left" w:pos="13740"/>
+          <w:tab w:val="left" w:pos="14656"/>
+        </w:tabs>
+        <w:spacing w:after="0" w:line="360" w:lineRule="auto"/>
+        <w:rPr>
+          <w:rFonts w:ascii="Courier New" w:eastAsia="Times New Roman" w:hAnsi="Courier New" w:cs="Courier New"/>
+          <w:color w:val="080808"/>
+          <w:sz w:val="20"/>
+          <w:szCs w:val="20"/>
+          <w:lang w:eastAsia="en-ZA"/>
+        </w:rPr>
+      </w:pPr>
+    </w:p>
+    <w:p>
+      <w:pPr>
+        <w:shd w:val="clear" w:color="auto" w:fill="FFFFFF"/>
+        <w:tabs>
+          <w:tab w:val="left" w:pos="916"/>
+          <w:tab w:val="left" w:pos="1832"/>
+          <w:tab w:val="left" w:pos="2748"/>
+          <w:tab w:val="left" w:pos="3664"/>
+          <w:tab w:val="left" w:pos="4580"/>
+          <w:tab w:val="left" w:pos="5496"/>
+          <w:tab w:val="left" w:pos="6412"/>
+          <w:tab w:val="left" w:pos="7328"/>
+          <w:tab w:val="left" w:pos="8244"/>
+          <w:tab w:val="left" w:pos="9160"/>
+          <w:tab w:val="left" w:pos="10076"/>
+          <w:tab w:val="left" w:pos="10992"/>
+          <w:tab w:val="left" w:pos="11908"/>
+          <w:tab w:val="left" w:pos="12824"/>
+          <w:tab w:val="left" w:pos="13740"/>
+          <w:tab w:val="left" w:pos="14656"/>
+        </w:tabs>
+        <w:spacing w:after="0" w:line="360" w:lineRule="auto"/>
+        <w:rPr>
+          <w:rFonts w:ascii="Courier New" w:eastAsia="Times New Roman" w:hAnsi="Courier New" w:cs="Courier New"/>
+          <w:color w:val="080808"/>
+          <w:sz w:val="20"/>
+          <w:szCs w:val="20"/>
+          <w:lang w:eastAsia="en-ZA"/>
+        </w:rPr>
+      </w:pPr>
+    </w:p>
+    <w:p>
+      <w:pPr>
+        <w:shd w:val="clear" w:color="auto" w:fill="FFFFFF"/>
+        <w:tabs>
+          <w:tab w:val="left" w:pos="916"/>
+          <w:tab w:val="left" w:pos="1832"/>
+          <w:tab w:val="left" w:pos="2748"/>
+          <w:tab w:val="left" w:pos="3664"/>
+          <w:tab w:val="left" w:pos="4580"/>
+          <w:tab w:val="left" w:pos="5496"/>
+          <w:tab w:val="left" w:pos="6412"/>
+          <w:tab w:val="left" w:pos="7328"/>
+          <w:tab w:val="left" w:pos="8244"/>
+          <w:tab w:val="left" w:pos="9160"/>
+          <w:tab w:val="left" w:pos="10076"/>
+          <w:tab w:val="left" w:pos="10992"/>
+          <w:tab w:val="left" w:pos="11908"/>
+          <w:tab w:val="left" w:pos="12824"/>
+          <w:tab w:val="left" w:pos="13740"/>
+          <w:tab w:val="left" w:pos="14656"/>
+        </w:tabs>
+        <w:spacing w:after="0" w:line="360" w:lineRule="auto"/>
+        <w:rPr>
+          <w:rFonts w:ascii="Courier New" w:eastAsia="Times New Roman" w:hAnsi="Courier New" w:cs="Courier New"/>
+          <w:b/>
+          <w:bCs/>
+          <w:color w:val="080808"/>
           <w:sz w:val="28"/>
           <w:szCs w:val="28"/>
           <w:lang w:eastAsia="en-ZA"/>
@@ -2201,7 +2387,18 @@
           <w:szCs w:val="20"/>
           <w:lang w:eastAsia="en-ZA"/>
         </w:rPr>
-        <w:t>2 main data structures (HashMap and LinkedList) were employed in the solution, with 2 variants of each. The first variant is thread safe (supports concurrency) and the other not. The concurrent versions were used for the multi-threaded version of the solution.</w:t>
+        <w:t xml:space="preserve">2 main data structures (HashMap and LinkedList) were employed in the solution, with 2 variants of each. The first variant is thread safe </w:t>
+      </w:r>
+      <w:r>
+        <w:rPr>
+          <w:rFonts w:ascii="Courier New" w:eastAsia="Times New Roman" w:hAnsi="Courier New" w:cs="Courier New"/>
+          <w:color w:val="080808"/>
+          <w:sz w:val="20"/>
+          <w:szCs w:val="20"/>
+          <w:lang w:eastAsia="en-ZA"/>
+        </w:rPr>
+        <w:lastRenderedPageBreak/>
+        <w:t>(supports concurrency) and the other not. The concurrent versions were used for the multi-threaded version of the solution.</w:t>
       </w:r>
     </w:p>
     <w:p>
@@ -2325,18 +2522,7 @@
           <w:szCs w:val="20"/>
           <w:lang w:eastAsia="en-ZA"/>
         </w:rPr>
-        <w:t xml:space="preserve">. Having the same file size is the first </w:t>
-      </w:r>
-      <w:r>
-        <w:rPr>
-          <w:rFonts w:ascii="Courier New" w:eastAsia="Times New Roman" w:hAnsi="Courier New" w:cs="Courier New"/>
-          <w:color w:val="080808"/>
-          <w:sz w:val="20"/>
-          <w:szCs w:val="20"/>
-          <w:lang w:eastAsia="en-ZA"/>
-        </w:rPr>
-        <w:lastRenderedPageBreak/>
-        <w:t>indication of a possible duplicate</w:t>
+        <w:t>. Having the same file size is the first indication of a possible duplicate</w:t>
       </w:r>
       <w:r>
         <w:rPr>
@@ -3047,7 +3233,29 @@
           <w:lang w:eastAsia="en-ZA"/>
         </w:rPr>
       </w:pPr>
-      <w:r>
+    </w:p>
+    <w:p>
+      <w:pPr>
+        <w:shd w:val="clear" w:color="auto" w:fill="FFFFFF"/>
+        <w:tabs>
+          <w:tab w:val="left" w:pos="916"/>
+          <w:tab w:val="left" w:pos="1832"/>
+          <w:tab w:val="left" w:pos="2748"/>
+          <w:tab w:val="left" w:pos="3664"/>
+          <w:tab w:val="left" w:pos="4580"/>
+          <w:tab w:val="left" w:pos="5496"/>
+          <w:tab w:val="left" w:pos="6412"/>
+          <w:tab w:val="left" w:pos="7328"/>
+          <w:tab w:val="left" w:pos="8244"/>
+          <w:tab w:val="left" w:pos="9160"/>
+          <w:tab w:val="left" w:pos="10076"/>
+          <w:tab w:val="left" w:pos="10992"/>
+          <w:tab w:val="left" w:pos="11908"/>
+          <w:tab w:val="left" w:pos="12824"/>
+          <w:tab w:val="left" w:pos="13740"/>
+          <w:tab w:val="left" w:pos="14656"/>
+        </w:tabs>
+        <w:spacing w:after="0" w:line="360" w:lineRule="auto"/>
         <w:rPr>
           <w:rFonts w:ascii="Courier New" w:eastAsia="Times New Roman" w:hAnsi="Courier New" w:cs="Courier New"/>
           <w:b/>
@@ -3057,6 +3265,18 @@
           <w:szCs w:val="28"/>
           <w:lang w:eastAsia="en-ZA"/>
         </w:rPr>
+      </w:pPr>
+      <w:r>
+        <w:rPr>
+          <w:rFonts w:ascii="Courier New" w:eastAsia="Times New Roman" w:hAnsi="Courier New" w:cs="Courier New"/>
+          <w:b/>
+          <w:bCs/>
+          <w:color w:val="080808"/>
+          <w:sz w:val="28"/>
+          <w:szCs w:val="28"/>
+          <w:lang w:eastAsia="en-ZA"/>
+        </w:rPr>
+        <w:lastRenderedPageBreak/>
         <w:t>Observations</w:t>
       </w:r>
     </w:p>
@@ -3189,18 +3409,7 @@
           <w:szCs w:val="20"/>
           <w:lang w:eastAsia="en-ZA"/>
         </w:rPr>
-        <w:t xml:space="preserve">. Given a system which has one File </w:t>
-      </w:r>
-      <w:r>
-        <w:rPr>
-          <w:rFonts w:ascii="Courier New" w:eastAsia="Times New Roman" w:hAnsi="Courier New" w:cs="Courier New"/>
-          <w:color w:val="080808"/>
-          <w:sz w:val="20"/>
-          <w:szCs w:val="20"/>
-          <w:lang w:eastAsia="en-ZA"/>
-        </w:rPr>
-        <w:lastRenderedPageBreak/>
-        <w:t xml:space="preserve">System and disk, having multiple threads requesting IO doesn’t make much of a positive impact. Same can be said when calculating the checksums, all threads will be issuing IO requests to the same IO </w:t>
+        <w:t xml:space="preserve">. Given a system which has one File System and disk, having multiple threads requesting IO doesn’t make much of a positive impact. Same can be said when calculating the checksums, all threads will be issuing IO requests to the same IO </w:t>
       </w:r>
       <w:r>
         <w:rPr>
@@ -3460,6 +3669,119 @@
     </w:lvl>
   </w:abstractNum>
   <w:abstractNum w:abstractNumId="1" w15:restartNumberingAfterBreak="0">
+    <w:nsid w:val="3ADA0ECE"/>
+    <w:multiLevelType w:val="hybridMultilevel"/>
+    <w:tmpl w:val="339C65E2"/>
+    <w:lvl w:ilvl="0" w:tplc="1C090001">
+      <w:start w:val="1"/>
+      <w:numFmt w:val="bullet"/>
+      <w:lvlText w:val=""/>
+      <w:lvlJc w:val="left"/>
+      <w:pPr>
+        <w:ind w:left="720" w:hanging="360"/>
+      </w:pPr>
+      <w:rPr>
+        <w:rFonts w:ascii="Symbol" w:hAnsi="Symbol" w:hint="default"/>
+      </w:rPr>
+    </w:lvl>
+    <w:lvl w:ilvl="1" w:tplc="1C090003" w:tentative="1">
+      <w:start w:val="1"/>
+      <w:numFmt w:val="bullet"/>
+      <w:lvlText w:val="o"/>
+      <w:lvlJc w:val="left"/>
+      <w:pPr>
+        <w:ind w:left="1440" w:hanging="360"/>
+      </w:pPr>
+      <w:rPr>
+        <w:rFonts w:ascii="Courier New" w:hAnsi="Courier New" w:cs="Courier New" w:hint="default"/>
+      </w:rPr>
+    </w:lvl>
+    <w:lvl w:ilvl="2" w:tplc="1C090005" w:tentative="1">
+      <w:start w:val="1"/>
+      <w:numFmt w:val="bullet"/>
+      <w:lvlText w:val=""/>
+      <w:lvlJc w:val="left"/>
+      <w:pPr>
+        <w:ind w:left="2160" w:hanging="360"/>
+      </w:pPr>
+      <w:rPr>
+        <w:rFonts w:ascii="Wingdings" w:hAnsi="Wingdings" w:hint="default"/>
+      </w:rPr>
+    </w:lvl>
+    <w:lvl w:ilvl="3" w:tplc="1C090001" w:tentative="1">
+      <w:start w:val="1"/>
+      <w:numFmt w:val="bullet"/>
+      <w:lvlText w:val=""/>
+      <w:lvlJc w:val="left"/>
+      <w:pPr>
+        <w:ind w:left="2880" w:hanging="360"/>
+      </w:pPr>
+      <w:rPr>
+        <w:rFonts w:ascii="Symbol" w:hAnsi="Symbol" w:hint="default"/>
+      </w:rPr>
+    </w:lvl>
+    <w:lvl w:ilvl="4" w:tplc="1C090003" w:tentative="1">
+      <w:start w:val="1"/>
+      <w:numFmt w:val="bullet"/>
+      <w:lvlText w:val="o"/>
+      <w:lvlJc w:val="left"/>
+      <w:pPr>
+        <w:ind w:left="3600" w:hanging="360"/>
+      </w:pPr>
+      <w:rPr>
+        <w:rFonts w:ascii="Courier New" w:hAnsi="Courier New" w:cs="Courier New" w:hint="default"/>
+      </w:rPr>
+    </w:lvl>
+    <w:lvl w:ilvl="5" w:tplc="1C090005" w:tentative="1">
+      <w:start w:val="1"/>
+      <w:numFmt w:val="bullet"/>
+      <w:lvlText w:val=""/>
+      <w:lvlJc w:val="left"/>
+      <w:pPr>
+        <w:ind w:left="4320" w:hanging="360"/>
+      </w:pPr>
+      <w:rPr>
+        <w:rFonts w:ascii="Wingdings" w:hAnsi="Wingdings" w:hint="default"/>
+      </w:rPr>
+    </w:lvl>
+    <w:lvl w:ilvl="6" w:tplc="1C090001" w:tentative="1">
+      <w:start w:val="1"/>
+      <w:numFmt w:val="bullet"/>
+      <w:lvlText w:val=""/>
+      <w:lvlJc w:val="left"/>
+      <w:pPr>
+        <w:ind w:left="5040" w:hanging="360"/>
+      </w:pPr>
+      <w:rPr>
+        <w:rFonts w:ascii="Symbol" w:hAnsi="Symbol" w:hint="default"/>
+      </w:rPr>
+    </w:lvl>
+    <w:lvl w:ilvl="7" w:tplc="1C090003" w:tentative="1">
+      <w:start w:val="1"/>
+      <w:numFmt w:val="bullet"/>
+      <w:lvlText w:val="o"/>
+      <w:lvlJc w:val="left"/>
+      <w:pPr>
+        <w:ind w:left="5760" w:hanging="360"/>
+      </w:pPr>
+      <w:rPr>
+        <w:rFonts w:ascii="Courier New" w:hAnsi="Courier New" w:cs="Courier New" w:hint="default"/>
+      </w:rPr>
+    </w:lvl>
+    <w:lvl w:ilvl="8" w:tplc="1C090005" w:tentative="1">
+      <w:start w:val="1"/>
+      <w:numFmt w:val="bullet"/>
+      <w:lvlText w:val=""/>
+      <w:lvlJc w:val="left"/>
+      <w:pPr>
+        <w:ind w:left="6480" w:hanging="360"/>
+      </w:pPr>
+      <w:rPr>
+        <w:rFonts w:ascii="Wingdings" w:hAnsi="Wingdings" w:hint="default"/>
+      </w:rPr>
+    </w:lvl>
+  </w:abstractNum>
+  <w:abstractNum w:abstractNumId="2" w15:restartNumberingAfterBreak="0">
     <w:nsid w:val="62B15E4D"/>
     <w:multiLevelType w:val="hybridMultilevel"/>
     <w:tmpl w:val="DB70E998"/>
@@ -3545,7 +3867,7 @@
       </w:pPr>
     </w:lvl>
   </w:abstractNum>
-  <w:abstractNum w:abstractNumId="2" w15:restartNumberingAfterBreak="0">
+  <w:abstractNum w:abstractNumId="3" w15:restartNumberingAfterBreak="0">
     <w:nsid w:val="7FB81673"/>
     <w:multiLevelType w:val="hybridMultilevel"/>
     <w:tmpl w:val="9F48F59A"/>
@@ -3659,12 +3981,15 @@
     </w:lvl>
   </w:abstractNum>
   <w:num w:numId="1">
-    <w:abstractNumId w:val="2"/>
+    <w:abstractNumId w:val="3"/>
   </w:num>
   <w:num w:numId="2">
     <w:abstractNumId w:val="0"/>
   </w:num>
   <w:num w:numId="3">
+    <w:abstractNumId w:val="2"/>
+  </w:num>
+  <w:num w:numId="4">
     <w:abstractNumId w:val="1"/>
   </w:num>
 </w:numbering>

</xml_diff>